<commit_message>
Added frontend by USU-01 and USU-03. Ready USU-01, USU-03 and SEG-01
</commit_message>
<xml_diff>
--- a/Diseño/Historias Usuario .docx
+++ b/Diseño/Historias Usuario .docx
@@ -123,7 +123,15 @@
             <w:tcW w:w="2880" w:type="dxa"/>
           </w:tcPr>
           <w:p>
-            <w:r>
+            <w:pPr>
+              <w:rPr>
+                <w:color w:val="92D050"/>
+              </w:rPr>
+            </w:pPr>
+            <w:r>
+              <w:rPr>
+                <w:color w:val="92D050"/>
+              </w:rPr>
               <w:t>USU-01</w:t>
             </w:r>
           </w:p>
@@ -135,11 +143,13 @@
           <w:p>
             <w:pPr>
               <w:rPr>
+                <w:color w:val="92D050"/>
                 <w:lang w:val="es-AR"/>
               </w:rPr>
             </w:pPr>
             <w:r>
               <w:rPr>
+                <w:color w:val="92D050"/>
                 <w:lang w:val="es-AR"/>
               </w:rPr>
               <w:t>Registro de Usuario (con correo)</w:t>
@@ -153,17 +163,20 @@
           <w:p>
             <w:pPr>
               <w:rPr>
+                <w:color w:val="92D050"/>
                 <w:lang w:val="es-AR"/>
               </w:rPr>
             </w:pPr>
             <w:r>
               <w:rPr>
+                <w:color w:val="92D050"/>
                 <w:lang w:val="es-AR"/>
               </w:rPr>
               <w:t>- El formulario de registro debe validar correo único.</w:t>
             </w:r>
             <w:r>
               <w:rPr>
+                <w:color w:val="92D050"/>
                 <w:lang w:val="es-AR"/>
               </w:rPr>
               <w:br/>
@@ -171,6 +184,7 @@
             </w:r>
             <w:r>
               <w:rPr>
+                <w:color w:val="92D050"/>
                 <w:lang w:val="es-AR"/>
               </w:rPr>
               <w:br/>
@@ -253,7 +267,15 @@
             <w:tcW w:w="2880" w:type="dxa"/>
           </w:tcPr>
           <w:p>
-            <w:r>
+            <w:pPr>
+              <w:rPr>
+                <w:color w:val="92D050"/>
+              </w:rPr>
+            </w:pPr>
+            <w:r>
+              <w:rPr>
+                <w:color w:val="92D050"/>
+              </w:rPr>
               <w:t>USU-03</w:t>
             </w:r>
           </w:p>
@@ -265,11 +287,13 @@
           <w:p>
             <w:pPr>
               <w:rPr>
+                <w:color w:val="92D050"/>
                 <w:lang w:val="es-AR"/>
               </w:rPr>
             </w:pPr>
             <w:r>
               <w:rPr>
+                <w:color w:val="92D050"/>
                 <w:lang w:val="es-AR"/>
               </w:rPr>
               <w:t>Inicio de Sesión con correo</w:t>
@@ -283,17 +307,20 @@
           <w:p>
             <w:pPr>
               <w:rPr>
+                <w:color w:val="92D050"/>
                 <w:lang w:val="es-AR"/>
               </w:rPr>
             </w:pPr>
             <w:r>
               <w:rPr>
+                <w:color w:val="92D050"/>
                 <w:lang w:val="es-AR"/>
               </w:rPr>
               <w:t>- El sistema valida que las credenciales sean correctas.</w:t>
             </w:r>
             <w:r>
               <w:rPr>
+                <w:color w:val="92D050"/>
                 <w:lang w:val="es-AR"/>
               </w:rPr>
               <w:br/>
@@ -301,6 +328,7 @@
             </w:r>
             <w:r>
               <w:rPr>
+                <w:color w:val="92D050"/>
                 <w:lang w:val="es-AR"/>
               </w:rPr>
               <w:br/>

</xml_diff>

<commit_message>
USU-08 ready and Refactor by providers backend
</commit_message>
<xml_diff>
--- a/Diseño/Historias Usuario .docx
+++ b/Diseño/Historias Usuario .docx
@@ -199,18 +199,16 @@
             <w:tcW w:w="2880" w:type="dxa"/>
           </w:tcPr>
           <w:p>
-            <w:r>
+            <w:pPr>
+              <w:rPr>
+                <w:color w:val="92D050"/>
+              </w:rPr>
+            </w:pPr>
+            <w:r>
+              <w:rPr>
+                <w:color w:val="92D050"/>
+              </w:rPr>
               <w:t>USU-02</w:t>
-            </w:r>
-          </w:p>
-        </w:tc>
-        <w:tc>
-          <w:tcPr>
-            <w:tcW w:w="2880" w:type="dxa"/>
-          </w:tcPr>
-          <w:p>
-            <w:r>
-              <w:t>Registro con Google/Facebook</w:t>
             </w:r>
           </w:p>
         </w:tc>
@@ -221,17 +219,38 @@
           <w:p>
             <w:pPr>
               <w:rPr>
+                <w:color w:val="92D050"/>
+              </w:rPr>
+            </w:pPr>
+            <w:r>
+              <w:rPr>
+                <w:color w:val="92D050"/>
+              </w:rPr>
+              <w:t>Registro con Google/Facebook</w:t>
+            </w:r>
+          </w:p>
+        </w:tc>
+        <w:tc>
+          <w:tcPr>
+            <w:tcW w:w="2880" w:type="dxa"/>
+          </w:tcPr>
+          <w:p>
+            <w:pPr>
+              <w:rPr>
+                <w:color w:val="92D050"/>
                 <w:lang w:val="es-AR"/>
               </w:rPr>
             </w:pPr>
             <w:r>
               <w:rPr>
+                <w:color w:val="92D050"/>
                 <w:lang w:val="es-AR"/>
               </w:rPr>
               <w:t>- El sistema debe permitir vincular la cuenta social.</w:t>
             </w:r>
             <w:r>
               <w:rPr>
+                <w:color w:val="92D050"/>
                 <w:lang w:val="es-AR"/>
               </w:rPr>
               <w:br/>
@@ -240,6 +259,7 @@
             <w:proofErr w:type="spellStart"/>
             <w:r>
               <w:rPr>
+                <w:color w:val="92D050"/>
                 <w:lang w:val="es-AR"/>
               </w:rPr>
               <w:t>login</w:t>
@@ -247,12 +267,14 @@
             <w:proofErr w:type="spellEnd"/>
             <w:r>
               <w:rPr>
+                <w:color w:val="92D050"/>
                 <w:lang w:val="es-AR"/>
               </w:rPr>
               <w:t xml:space="preserve"> sin duplicar cuentas.</w:t>
             </w:r>
             <w:r>
               <w:rPr>
+                <w:color w:val="92D050"/>
                 <w:lang w:val="es-AR"/>
               </w:rPr>
               <w:br/>
@@ -343,7 +365,15 @@
             <w:tcW w:w="2880" w:type="dxa"/>
           </w:tcPr>
           <w:p>
-            <w:r>
+            <w:pPr>
+              <w:rPr>
+                <w:color w:val="92D050"/>
+              </w:rPr>
+            </w:pPr>
+            <w:r>
+              <w:rPr>
+                <w:color w:val="92D050"/>
+              </w:rPr>
               <w:t>USU-04</w:t>
             </w:r>
           </w:p>
@@ -355,11 +385,13 @@
           <w:p>
             <w:pPr>
               <w:rPr>
+                <w:color w:val="92D050"/>
                 <w:lang w:val="es-AR"/>
               </w:rPr>
             </w:pPr>
             <w:r>
               <w:rPr>
+                <w:color w:val="92D050"/>
                 <w:lang w:val="es-AR"/>
               </w:rPr>
               <w:t>Inicio de Sesión con Google/Facebook</w:t>
@@ -373,17 +405,20 @@
           <w:p>
             <w:pPr>
               <w:rPr>
+                <w:color w:val="92D050"/>
                 <w:lang w:val="es-AR"/>
               </w:rPr>
             </w:pPr>
             <w:r>
               <w:rPr>
+                <w:color w:val="92D050"/>
                 <w:lang w:val="es-AR"/>
               </w:rPr>
               <w:t>- El sistema permite autenticarse mediante Google o Facebook.</w:t>
             </w:r>
             <w:r>
               <w:rPr>
+                <w:color w:val="92D050"/>
                 <w:lang w:val="es-AR"/>
               </w:rPr>
               <w:br/>
@@ -391,18 +426,21 @@
             </w:r>
             <w:r>
               <w:rPr>
+                <w:color w:val="92D050"/>
                 <w:lang w:val="es-AR"/>
               </w:rPr>
               <w:t>pre</w:t>
             </w:r>
             <w:r>
               <w:rPr>
+                <w:color w:val="92D050"/>
                 <w:lang w:val="es-AR"/>
               </w:rPr>
               <w:t>definido.</w:t>
             </w:r>
             <w:r>
               <w:rPr>
+                <w:color w:val="92D050"/>
                 <w:lang w:val="es-AR"/>
               </w:rPr>
               <w:br/>

</xml_diff>

<commit_message>
recover password function ready
</commit_message>
<xml_diff>
--- a/Diseño/Historias Usuario .docx
+++ b/Diseño/Historias Usuario .docx
@@ -455,19 +455,17 @@
             <w:tcW w:w="2880" w:type="dxa"/>
           </w:tcPr>
           <w:p>
-            <w:r>
+            <w:pPr>
+              <w:rPr>
+                <w:color w:val="92D050"/>
+              </w:rPr>
+            </w:pPr>
+            <w:r>
+              <w:rPr>
+                <w:color w:val="92D050"/>
+              </w:rPr>
               <w:lastRenderedPageBreak/>
               <w:t>USU-05</w:t>
-            </w:r>
-          </w:p>
-        </w:tc>
-        <w:tc>
-          <w:tcPr>
-            <w:tcW w:w="2880" w:type="dxa"/>
-          </w:tcPr>
-          <w:p>
-            <w:r>
-              <w:t>Buscar prestadores por nombre</w:t>
             </w:r>
           </w:p>
         </w:tc>
@@ -478,17 +476,38 @@
           <w:p>
             <w:pPr>
               <w:rPr>
+                <w:color w:val="92D050"/>
+              </w:rPr>
+            </w:pPr>
+            <w:r>
+              <w:rPr>
+                <w:color w:val="92D050"/>
+              </w:rPr>
+              <w:t>Buscar prestadores por nombre</w:t>
+            </w:r>
+          </w:p>
+        </w:tc>
+        <w:tc>
+          <w:tcPr>
+            <w:tcW w:w="2880" w:type="dxa"/>
+          </w:tcPr>
+          <w:p>
+            <w:pPr>
+              <w:rPr>
+                <w:color w:val="92D050"/>
                 <w:lang w:val="es-AR"/>
               </w:rPr>
             </w:pPr>
             <w:r>
               <w:rPr>
+                <w:color w:val="92D050"/>
                 <w:lang w:val="es-AR"/>
               </w:rPr>
               <w:t>- El buscador acepta al menos 3 caracteres.</w:t>
             </w:r>
             <w:r>
               <w:rPr>
+                <w:color w:val="92D050"/>
                 <w:lang w:val="es-AR"/>
               </w:rPr>
               <w:br/>
@@ -496,6 +515,7 @@
             </w:r>
             <w:r>
               <w:rPr>
+                <w:color w:val="92D050"/>
                 <w:lang w:val="es-AR"/>
               </w:rPr>
               <w:br/>
@@ -510,18 +530,16 @@
             <w:tcW w:w="2880" w:type="dxa"/>
           </w:tcPr>
           <w:p>
-            <w:r>
+            <w:pPr>
+              <w:rPr>
+                <w:color w:val="92D050"/>
+              </w:rPr>
+            </w:pPr>
+            <w:r>
+              <w:rPr>
+                <w:color w:val="92D050"/>
+              </w:rPr>
               <w:t>USU-06</w:t>
-            </w:r>
-          </w:p>
-        </w:tc>
-        <w:tc>
-          <w:tcPr>
-            <w:tcW w:w="2880" w:type="dxa"/>
-          </w:tcPr>
-          <w:p>
-            <w:r>
-              <w:t>Filtrar prestadores por rubro</w:t>
             </w:r>
           </w:p>
         </w:tc>
@@ -532,17 +550,38 @@
           <w:p>
             <w:pPr>
               <w:rPr>
+                <w:color w:val="92D050"/>
+              </w:rPr>
+            </w:pPr>
+            <w:r>
+              <w:rPr>
+                <w:color w:val="92D050"/>
+              </w:rPr>
+              <w:t>Filtrar prestadores por rubro</w:t>
+            </w:r>
+          </w:p>
+        </w:tc>
+        <w:tc>
+          <w:tcPr>
+            <w:tcW w:w="2880" w:type="dxa"/>
+          </w:tcPr>
+          <w:p>
+            <w:pPr>
+              <w:rPr>
+                <w:color w:val="92D050"/>
                 <w:lang w:val="es-AR"/>
               </w:rPr>
             </w:pPr>
             <w:r>
               <w:rPr>
+                <w:color w:val="92D050"/>
                 <w:lang w:val="es-AR"/>
               </w:rPr>
               <w:t>- El listado de rubros debe estar precargado.</w:t>
             </w:r>
             <w:r>
               <w:rPr>
+                <w:color w:val="92D050"/>
                 <w:lang w:val="es-AR"/>
               </w:rPr>
               <w:br/>
@@ -557,18 +596,16 @@
             <w:tcW w:w="2880" w:type="dxa"/>
           </w:tcPr>
           <w:p>
-            <w:r>
+            <w:pPr>
+              <w:rPr>
+                <w:color w:val="92D050"/>
+              </w:rPr>
+            </w:pPr>
+            <w:r>
+              <w:rPr>
+                <w:color w:val="92D050"/>
+              </w:rPr>
               <w:t>USU-07</w:t>
-            </w:r>
-          </w:p>
-        </w:tc>
-        <w:tc>
-          <w:tcPr>
-            <w:tcW w:w="2880" w:type="dxa"/>
-          </w:tcPr>
-          <w:p>
-            <w:r>
-              <w:t>Visualizar perfil de prestador</w:t>
             </w:r>
           </w:p>
         </w:tc>
@@ -579,17 +616,38 @@
           <w:p>
             <w:pPr>
               <w:rPr>
+                <w:color w:val="92D050"/>
+              </w:rPr>
+            </w:pPr>
+            <w:r>
+              <w:rPr>
+                <w:color w:val="92D050"/>
+              </w:rPr>
+              <w:t>Visualizar perfil de prestador</w:t>
+            </w:r>
+          </w:p>
+        </w:tc>
+        <w:tc>
+          <w:tcPr>
+            <w:tcW w:w="2880" w:type="dxa"/>
+          </w:tcPr>
+          <w:p>
+            <w:pPr>
+              <w:rPr>
+                <w:color w:val="92D050"/>
                 <w:lang w:val="es-AR"/>
               </w:rPr>
             </w:pPr>
             <w:r>
               <w:rPr>
+                <w:color w:val="92D050"/>
                 <w:lang w:val="es-AR"/>
               </w:rPr>
               <w:t>- El perfil muestra nombre, rubro, contacto, descripción y foto (si existe).</w:t>
             </w:r>
             <w:r>
               <w:rPr>
+                <w:color w:val="92D050"/>
                 <w:lang w:val="es-AR"/>
               </w:rPr>
               <w:br/>
@@ -604,18 +662,16 @@
             <w:tcW w:w="2880" w:type="dxa"/>
           </w:tcPr>
           <w:p>
-            <w:r>
+            <w:pPr>
+              <w:rPr>
+                <w:color w:val="92D050"/>
+              </w:rPr>
+            </w:pPr>
+            <w:r>
+              <w:rPr>
+                <w:color w:val="92D050"/>
+              </w:rPr>
               <w:t>USU-08</w:t>
-            </w:r>
-          </w:p>
-        </w:tc>
-        <w:tc>
-          <w:tcPr>
-            <w:tcW w:w="2880" w:type="dxa"/>
-          </w:tcPr>
-          <w:p>
-            <w:r>
-              <w:t>Calificar un prestador</w:t>
             </w:r>
           </w:p>
         </w:tc>
@@ -626,17 +682,38 @@
           <w:p>
             <w:pPr>
               <w:rPr>
+                <w:color w:val="92D050"/>
+              </w:rPr>
+            </w:pPr>
+            <w:r>
+              <w:rPr>
+                <w:color w:val="92D050"/>
+              </w:rPr>
+              <w:t>Calificar un prestador</w:t>
+            </w:r>
+          </w:p>
+        </w:tc>
+        <w:tc>
+          <w:tcPr>
+            <w:tcW w:w="2880" w:type="dxa"/>
+          </w:tcPr>
+          <w:p>
+            <w:pPr>
+              <w:rPr>
+                <w:color w:val="92D050"/>
                 <w:lang w:val="es-AR"/>
               </w:rPr>
             </w:pPr>
             <w:r>
               <w:rPr>
+                <w:color w:val="92D050"/>
                 <w:lang w:val="es-AR"/>
               </w:rPr>
               <w:t>- Cada usuario solo puede calificar una vez por prestador.</w:t>
             </w:r>
             <w:r>
               <w:rPr>
+                <w:color w:val="92D050"/>
                 <w:lang w:val="es-AR"/>
               </w:rPr>
               <w:br/>
@@ -651,18 +728,16 @@
             <w:tcW w:w="2880" w:type="dxa"/>
           </w:tcPr>
           <w:p>
-            <w:r>
+            <w:pPr>
+              <w:rPr>
+                <w:color w:val="92D050"/>
+              </w:rPr>
+            </w:pPr>
+            <w:r>
+              <w:rPr>
+                <w:color w:val="92D050"/>
+              </w:rPr>
               <w:t>USU-09</w:t>
-            </w:r>
-          </w:p>
-        </w:tc>
-        <w:tc>
-          <w:tcPr>
-            <w:tcW w:w="2880" w:type="dxa"/>
-          </w:tcPr>
-          <w:p>
-            <w:r>
-              <w:t>Comentar sobre un prestador</w:t>
             </w:r>
           </w:p>
         </w:tc>
@@ -673,17 +748,38 @@
           <w:p>
             <w:pPr>
               <w:rPr>
+                <w:color w:val="92D050"/>
+              </w:rPr>
+            </w:pPr>
+            <w:r>
+              <w:rPr>
+                <w:color w:val="92D050"/>
+              </w:rPr>
+              <w:t>Comentar sobre un prestador</w:t>
+            </w:r>
+          </w:p>
+        </w:tc>
+        <w:tc>
+          <w:tcPr>
+            <w:tcW w:w="2880" w:type="dxa"/>
+          </w:tcPr>
+          <w:p>
+            <w:pPr>
+              <w:rPr>
+                <w:color w:val="92D050"/>
                 <w:lang w:val="es-AR"/>
               </w:rPr>
             </w:pPr>
             <w:r>
               <w:rPr>
+                <w:color w:val="92D050"/>
                 <w:lang w:val="es-AR"/>
               </w:rPr>
               <w:t>- Solo usuarios registrados pueden comentar.</w:t>
             </w:r>
             <w:r>
               <w:rPr>
+                <w:color w:val="92D050"/>
                 <w:lang w:val="es-AR"/>
               </w:rPr>
               <w:br/>
@@ -691,6 +787,7 @@
             </w:r>
             <w:r>
               <w:rPr>
+                <w:color w:val="92D050"/>
                 <w:lang w:val="es-AR"/>
               </w:rPr>
               <w:br/>
@@ -801,18 +898,16 @@
             <w:tcW w:w="2880" w:type="dxa"/>
           </w:tcPr>
           <w:p>
-            <w:r>
+            <w:pPr>
+              <w:rPr>
+                <w:color w:val="92D050"/>
+              </w:rPr>
+            </w:pPr>
+            <w:r>
+              <w:rPr>
+                <w:color w:val="92D050"/>
+              </w:rPr>
               <w:t>ADM-01</w:t>
-            </w:r>
-          </w:p>
-        </w:tc>
-        <w:tc>
-          <w:tcPr>
-            <w:tcW w:w="2880" w:type="dxa"/>
-          </w:tcPr>
-          <w:p>
-            <w:r>
-              <w:t>Alta de prestadores</w:t>
             </w:r>
           </w:p>
         </w:tc>
@@ -823,35 +918,59 @@
           <w:p>
             <w:pPr>
               <w:rPr>
+                <w:color w:val="92D050"/>
+              </w:rPr>
+            </w:pPr>
+            <w:r>
+              <w:rPr>
+                <w:color w:val="92D050"/>
+              </w:rPr>
+              <w:t>Alta de prestadores</w:t>
+            </w:r>
+          </w:p>
+        </w:tc>
+        <w:tc>
+          <w:tcPr>
+            <w:tcW w:w="2880" w:type="dxa"/>
+          </w:tcPr>
+          <w:p>
+            <w:pPr>
+              <w:rPr>
+                <w:color w:val="92D050"/>
                 <w:lang w:val="es-AR"/>
               </w:rPr>
             </w:pPr>
             <w:r>
               <w:rPr>
+                <w:color w:val="92D050"/>
                 <w:lang w:val="es-AR"/>
               </w:rPr>
               <w:t>- El administrador carga manualmente nombre, teléfono,</w:t>
             </w:r>
             <w:r>
               <w:rPr>
+                <w:color w:val="92D050"/>
                 <w:lang w:val="es-AR"/>
               </w:rPr>
               <w:t xml:space="preserve"> dirección(opcional),</w:t>
             </w:r>
             <w:r>
               <w:rPr>
+                <w:color w:val="92D050"/>
                 <w:lang w:val="es-AR"/>
               </w:rPr>
               <w:t xml:space="preserve"> rubro, descripción y foto opcional.</w:t>
             </w:r>
             <w:r>
               <w:rPr>
+                <w:color w:val="92D050"/>
                 <w:lang w:val="es-AR"/>
               </w:rPr>
               <w:br/>
             </w:r>
             <w:r>
               <w:rPr>
+                <w:color w:val="92D050"/>
                 <w:lang w:val="es-AR"/>
               </w:rPr>
               <w:lastRenderedPageBreak/>
@@ -859,6 +978,7 @@
             </w:r>
             <w:r>
               <w:rPr>
+                <w:color w:val="92D050"/>
                 <w:lang w:val="es-AR"/>
               </w:rPr>
               <w:br/>
@@ -873,19 +993,17 @@
             <w:tcW w:w="2880" w:type="dxa"/>
           </w:tcPr>
           <w:p>
-            <w:r>
+            <w:pPr>
+              <w:rPr>
+                <w:color w:val="92D050"/>
+              </w:rPr>
+            </w:pPr>
+            <w:r>
+              <w:rPr>
+                <w:color w:val="92D050"/>
+              </w:rPr>
               <w:lastRenderedPageBreak/>
               <w:t>ADM-02</w:t>
-            </w:r>
-          </w:p>
-        </w:tc>
-        <w:tc>
-          <w:tcPr>
-            <w:tcW w:w="2880" w:type="dxa"/>
-          </w:tcPr>
-          <w:p>
-            <w:r>
-              <w:t>Edición de prestadores</w:t>
             </w:r>
           </w:p>
         </w:tc>
@@ -896,17 +1014,38 @@
           <w:p>
             <w:pPr>
               <w:rPr>
+                <w:color w:val="92D050"/>
+              </w:rPr>
+            </w:pPr>
+            <w:r>
+              <w:rPr>
+                <w:color w:val="92D050"/>
+              </w:rPr>
+              <w:t>Edición de prestadores</w:t>
+            </w:r>
+          </w:p>
+        </w:tc>
+        <w:tc>
+          <w:tcPr>
+            <w:tcW w:w="2880" w:type="dxa"/>
+          </w:tcPr>
+          <w:p>
+            <w:pPr>
+              <w:rPr>
+                <w:color w:val="92D050"/>
                 <w:lang w:val="es-AR"/>
               </w:rPr>
             </w:pPr>
             <w:r>
               <w:rPr>
+                <w:color w:val="92D050"/>
                 <w:lang w:val="es-AR"/>
               </w:rPr>
               <w:t>- El administrador puede modificar todos los campos del perfil.</w:t>
             </w:r>
             <w:r>
               <w:rPr>
+                <w:color w:val="92D050"/>
                 <w:lang w:val="es-AR"/>
               </w:rPr>
               <w:br/>
@@ -915,6 +1054,7 @@
             <w:proofErr w:type="spellStart"/>
             <w:r>
               <w:rPr>
+                <w:color w:val="92D050"/>
                 <w:lang w:val="es-AR"/>
               </w:rPr>
               <w:t>frontend</w:t>
@@ -922,12 +1062,14 @@
             <w:proofErr w:type="spellEnd"/>
             <w:r>
               <w:rPr>
+                <w:color w:val="92D050"/>
                 <w:lang w:val="es-AR"/>
               </w:rPr>
               <w:t>.</w:t>
             </w:r>
             <w:r>
               <w:rPr>
+                <w:color w:val="92D050"/>
                 <w:lang w:val="es-AR"/>
               </w:rPr>
               <w:br/>
@@ -1386,18 +1528,16 @@
             <w:tcW w:w="2880" w:type="dxa"/>
           </w:tcPr>
           <w:p>
-            <w:r>
+            <w:pPr>
+              <w:rPr>
+                <w:color w:val="92D050"/>
+              </w:rPr>
+            </w:pPr>
+            <w:r>
+              <w:rPr>
+                <w:color w:val="92D050"/>
+              </w:rPr>
               <w:t>SEG-01</w:t>
-            </w:r>
-          </w:p>
-        </w:tc>
-        <w:tc>
-          <w:tcPr>
-            <w:tcW w:w="2880" w:type="dxa"/>
-          </w:tcPr>
-          <w:p>
-            <w:r>
-              <w:t>Contraseñas encriptadas</w:t>
             </w:r>
           </w:p>
         </w:tc>
@@ -1408,17 +1548,38 @@
           <w:p>
             <w:pPr>
               <w:rPr>
+                <w:color w:val="92D050"/>
+              </w:rPr>
+            </w:pPr>
+            <w:r>
+              <w:rPr>
+                <w:color w:val="92D050"/>
+              </w:rPr>
+              <w:t>Contraseñas encriptadas</w:t>
+            </w:r>
+          </w:p>
+        </w:tc>
+        <w:tc>
+          <w:tcPr>
+            <w:tcW w:w="2880" w:type="dxa"/>
+          </w:tcPr>
+          <w:p>
+            <w:pPr>
+              <w:rPr>
+                <w:color w:val="92D050"/>
                 <w:lang w:val="es-AR"/>
               </w:rPr>
             </w:pPr>
             <w:r>
               <w:rPr>
+                <w:color w:val="92D050"/>
                 <w:lang w:val="es-AR"/>
               </w:rPr>
               <w:t>- Las contraseñas nunca deben guardarse en texto plano.</w:t>
             </w:r>
             <w:r>
               <w:rPr>
+                <w:color w:val="92D050"/>
                 <w:lang w:val="es-AR"/>
               </w:rPr>
               <w:br/>
@@ -1427,6 +1588,7 @@
             <w:proofErr w:type="spellStart"/>
             <w:r>
               <w:rPr>
+                <w:color w:val="92D050"/>
                 <w:lang w:val="es-AR"/>
               </w:rPr>
               <w:t>login</w:t>
@@ -1434,6 +1596,7 @@
             <w:proofErr w:type="spellEnd"/>
             <w:r>
               <w:rPr>
+                <w:color w:val="92D050"/>
                 <w:lang w:val="es-AR"/>
               </w:rPr>
               <w:t xml:space="preserve"> solo mediante comparación encriptada.</w:t>
@@ -1447,7 +1610,15 @@
             <w:tcW w:w="2880" w:type="dxa"/>
           </w:tcPr>
           <w:p>
-            <w:r>
+            <w:pPr>
+              <w:rPr>
+                <w:color w:val="92D050"/>
+              </w:rPr>
+            </w:pPr>
+            <w:r>
+              <w:rPr>
+                <w:color w:val="92D050"/>
+              </w:rPr>
               <w:t>SEG-02</w:t>
             </w:r>
           </w:p>
@@ -1459,11 +1630,13 @@
           <w:p>
             <w:pPr>
               <w:rPr>
+                <w:color w:val="92D050"/>
                 <w:lang w:val="es-AR"/>
               </w:rPr>
             </w:pPr>
             <w:r>
               <w:rPr>
+                <w:color w:val="92D050"/>
                 <w:lang w:val="es-AR"/>
               </w:rPr>
               <w:t>Restricción de comentarios y calificaciones</w:t>
@@ -1477,11 +1650,13 @@
           <w:p>
             <w:pPr>
               <w:rPr>
+                <w:color w:val="92D050"/>
                 <w:lang w:val="es-AR"/>
               </w:rPr>
             </w:pPr>
             <w:r>
               <w:rPr>
+                <w:color w:val="92D050"/>
                 <w:lang w:val="es-AR"/>
               </w:rPr>
               <w:t xml:space="preserve">- Los botones de calificar/comentar aparecen solo para usuarios </w:t>
@@ -1489,6 +1664,7 @@
             <w:proofErr w:type="spellStart"/>
             <w:r>
               <w:rPr>
+                <w:color w:val="92D050"/>
                 <w:lang w:val="es-AR"/>
               </w:rPr>
               <w:t>logueados</w:t>
@@ -1496,12 +1672,14 @@
             <w:proofErr w:type="spellEnd"/>
             <w:r>
               <w:rPr>
+                <w:color w:val="92D050"/>
                 <w:lang w:val="es-AR"/>
               </w:rPr>
               <w:t>.</w:t>
             </w:r>
             <w:r>
               <w:rPr>
+                <w:color w:val="92D050"/>
                 <w:lang w:val="es-AR"/>
               </w:rPr>
               <w:br/>
@@ -1510,6 +1688,7 @@
             <w:proofErr w:type="spellStart"/>
             <w:r>
               <w:rPr>
+                <w:color w:val="92D050"/>
                 <w:lang w:val="es-AR"/>
               </w:rPr>
               <w:t>login</w:t>
@@ -1517,6 +1696,7 @@
             <w:proofErr w:type="spellEnd"/>
             <w:r>
               <w:rPr>
+                <w:color w:val="92D050"/>
                 <w:lang w:val="es-AR"/>
               </w:rPr>
               <w:t>.</w:t>
@@ -1530,7 +1710,15 @@
             <w:tcW w:w="2880" w:type="dxa"/>
           </w:tcPr>
           <w:p>
-            <w:r>
+            <w:pPr>
+              <w:rPr>
+                <w:color w:val="92D050"/>
+              </w:rPr>
+            </w:pPr>
+            <w:r>
+              <w:rPr>
+                <w:color w:val="92D050"/>
+              </w:rPr>
               <w:t>SEG-03</w:t>
             </w:r>
           </w:p>
@@ -1542,11 +1730,13 @@
           <w:p>
             <w:pPr>
               <w:rPr>
+                <w:color w:val="92D050"/>
                 <w:lang w:val="es-AR"/>
               </w:rPr>
             </w:pPr>
             <w:r>
               <w:rPr>
+                <w:color w:val="92D050"/>
                 <w:lang w:val="es-AR"/>
               </w:rPr>
               <w:t>Acceso exclusivo al panel de administración</w:t>
@@ -1560,17 +1750,20 @@
           <w:p>
             <w:pPr>
               <w:rPr>
+                <w:color w:val="92D050"/>
                 <w:lang w:val="es-AR"/>
               </w:rPr>
             </w:pPr>
             <w:r>
               <w:rPr>
+                <w:color w:val="92D050"/>
                 <w:lang w:val="es-AR"/>
               </w:rPr>
               <w:t>- El sistema verifica rol de administrador en cada acceso.</w:t>
             </w:r>
             <w:r>
               <w:rPr>
+                <w:color w:val="92D050"/>
                 <w:lang w:val="es-AR"/>
               </w:rPr>
               <w:br/>
@@ -1659,18 +1852,16 @@
             <w:tcW w:w="2880" w:type="dxa"/>
           </w:tcPr>
           <w:p>
-            <w:r>
+            <w:pPr>
+              <w:rPr>
+                <w:color w:val="92D050"/>
+              </w:rPr>
+            </w:pPr>
+            <w:r>
+              <w:rPr>
+                <w:color w:val="92D050"/>
+              </w:rPr>
               <w:t>RUB-01</w:t>
-            </w:r>
-          </w:p>
-        </w:tc>
-        <w:tc>
-          <w:tcPr>
-            <w:tcW w:w="2880" w:type="dxa"/>
-          </w:tcPr>
-          <w:p>
-            <w:r>
-              <w:t>Alta de Rubro</w:t>
             </w:r>
           </w:p>
         </w:tc>
@@ -1681,17 +1872,38 @@
           <w:p>
             <w:pPr>
               <w:rPr>
+                <w:color w:val="92D050"/>
+              </w:rPr>
+            </w:pPr>
+            <w:r>
+              <w:rPr>
+                <w:color w:val="92D050"/>
+              </w:rPr>
+              <w:t>Alta de Rubro</w:t>
+            </w:r>
+          </w:p>
+        </w:tc>
+        <w:tc>
+          <w:tcPr>
+            <w:tcW w:w="2880" w:type="dxa"/>
+          </w:tcPr>
+          <w:p>
+            <w:pPr>
+              <w:rPr>
+                <w:color w:val="92D050"/>
                 <w:lang w:val="es-AR"/>
               </w:rPr>
             </w:pPr>
             <w:r>
               <w:rPr>
+                <w:color w:val="92D050"/>
                 <w:lang w:val="es-AR"/>
               </w:rPr>
               <w:t xml:space="preserve">- El sistema debe permitir ingresar nombre y </w:t>
             </w:r>
             <w:r>
               <w:rPr>
+                <w:color w:val="92D050"/>
                 <w:lang w:val="es-AR"/>
               </w:rPr>
               <w:lastRenderedPageBreak/>
@@ -1699,6 +1911,7 @@
             </w:r>
             <w:r>
               <w:rPr>
+                <w:color w:val="92D050"/>
                 <w:lang w:val="es-AR"/>
               </w:rPr>
               <w:br/>
@@ -1706,6 +1919,7 @@
             </w:r>
             <w:r>
               <w:rPr>
+                <w:color w:val="92D050"/>
                 <w:lang w:val="es-AR"/>
               </w:rPr>
               <w:br/>
@@ -1713,6 +1927,7 @@
             </w:r>
             <w:r>
               <w:rPr>
+                <w:color w:val="92D050"/>
                 <w:lang w:val="es-AR"/>
               </w:rPr>
               <w:br/>
@@ -1727,19 +1942,17 @@
             <w:tcW w:w="2880" w:type="dxa"/>
           </w:tcPr>
           <w:p>
-            <w:r>
+            <w:pPr>
+              <w:rPr>
+                <w:color w:val="92D050"/>
+              </w:rPr>
+            </w:pPr>
+            <w:r>
+              <w:rPr>
+                <w:color w:val="92D050"/>
+              </w:rPr>
               <w:lastRenderedPageBreak/>
               <w:t>RUB-02</w:t>
-            </w:r>
-          </w:p>
-        </w:tc>
-        <w:tc>
-          <w:tcPr>
-            <w:tcW w:w="2880" w:type="dxa"/>
-          </w:tcPr>
-          <w:p>
-            <w:r>
-              <w:t>Edición de Rubro</w:t>
             </w:r>
           </w:p>
         </w:tc>
@@ -1750,17 +1963,38 @@
           <w:p>
             <w:pPr>
               <w:rPr>
+                <w:color w:val="92D050"/>
+              </w:rPr>
+            </w:pPr>
+            <w:r>
+              <w:rPr>
+                <w:color w:val="92D050"/>
+              </w:rPr>
+              <w:t>Edición de Rubro</w:t>
+            </w:r>
+          </w:p>
+        </w:tc>
+        <w:tc>
+          <w:tcPr>
+            <w:tcW w:w="2880" w:type="dxa"/>
+          </w:tcPr>
+          <w:p>
+            <w:pPr>
+              <w:rPr>
+                <w:color w:val="92D050"/>
                 <w:lang w:val="es-AR"/>
               </w:rPr>
             </w:pPr>
             <w:r>
               <w:rPr>
+                <w:color w:val="92D050"/>
                 <w:lang w:val="es-AR"/>
               </w:rPr>
               <w:t>- Solo el administrador puede modificar rubros.</w:t>
             </w:r>
             <w:r>
               <w:rPr>
+                <w:color w:val="92D050"/>
                 <w:lang w:val="es-AR"/>
               </w:rPr>
               <w:br/>
@@ -1768,6 +2002,7 @@
             </w:r>
             <w:r>
               <w:rPr>
+                <w:color w:val="92D050"/>
                 <w:lang w:val="es-AR"/>
               </w:rPr>
               <w:br/>
@@ -1775,6 +2010,7 @@
             </w:r>
             <w:r>
               <w:rPr>
+                <w:color w:val="92D050"/>
                 <w:lang w:val="es-AR"/>
               </w:rPr>
               <w:br/>
@@ -1789,18 +2025,16 @@
             <w:tcW w:w="2880" w:type="dxa"/>
           </w:tcPr>
           <w:p>
-            <w:r>
+            <w:pPr>
+              <w:rPr>
+                <w:color w:val="92D050"/>
+              </w:rPr>
+            </w:pPr>
+            <w:r>
+              <w:rPr>
+                <w:color w:val="92D050"/>
+              </w:rPr>
               <w:t>RUB-03</w:t>
-            </w:r>
-          </w:p>
-        </w:tc>
-        <w:tc>
-          <w:tcPr>
-            <w:tcW w:w="2880" w:type="dxa"/>
-          </w:tcPr>
-          <w:p>
-            <w:r>
-              <w:t>Baja Lógica de Rubro</w:t>
             </w:r>
           </w:p>
         </w:tc>
@@ -1811,17 +2045,38 @@
           <w:p>
             <w:pPr>
               <w:rPr>
+                <w:color w:val="92D050"/>
+              </w:rPr>
+            </w:pPr>
+            <w:r>
+              <w:rPr>
+                <w:color w:val="92D050"/>
+              </w:rPr>
+              <w:t>Baja Lógica de Rubro</w:t>
+            </w:r>
+          </w:p>
+        </w:tc>
+        <w:tc>
+          <w:tcPr>
+            <w:tcW w:w="2880" w:type="dxa"/>
+          </w:tcPr>
+          <w:p>
+            <w:pPr>
+              <w:rPr>
+                <w:color w:val="92D050"/>
                 <w:lang w:val="es-AR"/>
               </w:rPr>
             </w:pPr>
             <w:r>
               <w:rPr>
+                <w:color w:val="92D050"/>
                 <w:lang w:val="es-AR"/>
               </w:rPr>
               <w:t>- El rubro dado de baja no aparece en las opciones de registro para nuevos prestadores.</w:t>
             </w:r>
             <w:r>
               <w:rPr>
+                <w:color w:val="92D050"/>
                 <w:lang w:val="es-AR"/>
               </w:rPr>
               <w:br/>
@@ -1829,6 +2084,7 @@
             </w:r>
             <w:r>
               <w:rPr>
+                <w:color w:val="92D050"/>
                 <w:lang w:val="es-AR"/>
               </w:rPr>
               <w:br/>
@@ -1836,6 +2092,7 @@
             </w:r>
             <w:r>
               <w:rPr>
+                <w:color w:val="92D050"/>
                 <w:lang w:val="es-AR"/>
               </w:rPr>
               <w:br/>
@@ -1850,18 +2107,16 @@
             <w:tcW w:w="2880" w:type="dxa"/>
           </w:tcPr>
           <w:p>
-            <w:r>
+            <w:pPr>
+              <w:rPr>
+                <w:color w:val="92D050"/>
+              </w:rPr>
+            </w:pPr>
+            <w:r>
+              <w:rPr>
+                <w:color w:val="92D050"/>
+              </w:rPr>
               <w:t>RUB-04</w:t>
-            </w:r>
-          </w:p>
-        </w:tc>
-        <w:tc>
-          <w:tcPr>
-            <w:tcW w:w="2880" w:type="dxa"/>
-          </w:tcPr>
-          <w:p>
-            <w:r>
-              <w:t>Listado de Rubros</w:t>
             </w:r>
           </w:p>
         </w:tc>
@@ -1872,17 +2127,38 @@
           <w:p>
             <w:pPr>
               <w:rPr>
+                <w:color w:val="92D050"/>
+              </w:rPr>
+            </w:pPr>
+            <w:r>
+              <w:rPr>
+                <w:color w:val="92D050"/>
+              </w:rPr>
+              <w:t>Listado de Rubros</w:t>
+            </w:r>
+          </w:p>
+        </w:tc>
+        <w:tc>
+          <w:tcPr>
+            <w:tcW w:w="2880" w:type="dxa"/>
+          </w:tcPr>
+          <w:p>
+            <w:pPr>
+              <w:rPr>
+                <w:color w:val="92D050"/>
                 <w:lang w:val="es-AR"/>
               </w:rPr>
             </w:pPr>
             <w:r>
               <w:rPr>
+                <w:color w:val="92D050"/>
                 <w:lang w:val="es-AR"/>
               </w:rPr>
               <w:t>- El listado muestra nombre, descripción, estado (activo/inactivo) y fecha de creación.</w:t>
             </w:r>
             <w:r>
               <w:rPr>
+                <w:color w:val="92D050"/>
                 <w:lang w:val="es-AR"/>
               </w:rPr>
               <w:br/>
@@ -1890,6 +2166,7 @@
             </w:r>
             <w:r>
               <w:rPr>
+                <w:color w:val="92D050"/>
                 <w:lang w:val="es-AR"/>
               </w:rPr>
               <w:lastRenderedPageBreak/>
@@ -1897,6 +2174,7 @@
             </w:r>
             <w:r>
               <w:rPr>
+                <w:color w:val="92D050"/>
                 <w:lang w:val="es-AR"/>
               </w:rPr>
               <w:br/>
@@ -1904,6 +2182,7 @@
             </w:r>
             <w:r>
               <w:rPr>
+                <w:color w:val="92D050"/>
                 <w:lang w:val="es-AR"/>
               </w:rPr>
               <w:br/>
@@ -1918,19 +2197,17 @@
             <w:tcW w:w="2880" w:type="dxa"/>
           </w:tcPr>
           <w:p>
-            <w:r>
+            <w:pPr>
+              <w:rPr>
+                <w:color w:val="92D050"/>
+              </w:rPr>
+            </w:pPr>
+            <w:r>
+              <w:rPr>
+                <w:color w:val="92D050"/>
+              </w:rPr>
               <w:lastRenderedPageBreak/>
               <w:t>RUB-05</w:t>
-            </w:r>
-          </w:p>
-        </w:tc>
-        <w:tc>
-          <w:tcPr>
-            <w:tcW w:w="2880" w:type="dxa"/>
-          </w:tcPr>
-          <w:p>
-            <w:r>
-              <w:t>Consulta de Rubro Específico</w:t>
             </w:r>
           </w:p>
         </w:tc>
@@ -1941,17 +2218,38 @@
           <w:p>
             <w:pPr>
               <w:rPr>
+                <w:color w:val="92D050"/>
+              </w:rPr>
+            </w:pPr>
+            <w:r>
+              <w:rPr>
+                <w:color w:val="92D050"/>
+              </w:rPr>
+              <w:t>Consulta de Rubro Específico</w:t>
+            </w:r>
+          </w:p>
+        </w:tc>
+        <w:tc>
+          <w:tcPr>
+            <w:tcW w:w="2880" w:type="dxa"/>
+          </w:tcPr>
+          <w:p>
+            <w:pPr>
+              <w:rPr>
+                <w:color w:val="92D050"/>
                 <w:lang w:val="es-AR"/>
               </w:rPr>
             </w:pPr>
             <w:r>
               <w:rPr>
+                <w:color w:val="92D050"/>
                 <w:lang w:val="es-AR"/>
               </w:rPr>
               <w:t>- El sistema muestra nombre, descripción, estado y fecha de creación del rubro.</w:t>
             </w:r>
             <w:r>
               <w:rPr>
+                <w:color w:val="92D050"/>
                 <w:lang w:val="es-AR"/>
               </w:rPr>
               <w:br/>
@@ -1959,6 +2257,7 @@
             </w:r>
             <w:r>
               <w:rPr>
+                <w:color w:val="92D050"/>
                 <w:lang w:val="es-AR"/>
               </w:rPr>
               <w:br/>

</xml_diff>